<commit_message>
Atualização do Documento de Requisitos e criação da matriz de rastreabilidade
</commit_message>
<xml_diff>
--- a/docs/Requisitos/Documento_Especificacoes_de_Requisitos.docx
+++ b/docs/Requisitos/Documento_Especificacoes_de_Requisitos.docx
@@ -12,7 +12,7 @@
         <w:pStyle w:val="Ttulo1"/>
         <w:jc w:val="center"/>
       </w:pPr>
-      <w:bookmarkStart w:id="0" w:name="_Toc510549451"/>
+      <w:bookmarkStart w:id="0" w:name="_Toc510813681"/>
       <w:r>
         <w:lastRenderedPageBreak/>
         <w:t>Histórico de Revisões</w:t>
@@ -555,7 +555,7 @@
           <w:r>
             <w:fldChar w:fldCharType="separate"/>
           </w:r>
-          <w:hyperlink w:anchor="_Toc510549451" w:history="1">
+          <w:hyperlink w:anchor="_Toc510813681" w:history="1">
             <w:r>
               <w:rPr>
                 <w:rStyle w:val="Hyperlink"/>
@@ -582,7 +582,7 @@
                 <w:noProof/>
                 <w:webHidden/>
               </w:rPr>
-              <w:instrText xml:space="preserve"> PAGEREF _Toc510549451 \h </w:instrText>
+              <w:instrText xml:space="preserve"> PAGEREF _Toc510813681 \h </w:instrText>
             </w:r>
             <w:r>
               <w:rPr>
@@ -626,7 +626,7 @@
               <w:lang w:eastAsia="pt-BR"/>
             </w:rPr>
           </w:pPr>
-          <w:hyperlink w:anchor="_Toc510549452" w:history="1">
+          <w:hyperlink w:anchor="_Toc510813682" w:history="1">
             <w:r>
               <w:rPr>
                 <w:rStyle w:val="Hyperlink"/>
@@ -668,7 +668,7 @@
                 <w:noProof/>
                 <w:webHidden/>
               </w:rPr>
-              <w:instrText xml:space="preserve"> PAGEREF _Toc510549452 \h </w:instrText>
+              <w:instrText xml:space="preserve"> PAGEREF _Toc510813682 \h </w:instrText>
             </w:r>
             <w:r>
               <w:rPr>
@@ -712,7 +712,7 @@
               <w:lang w:eastAsia="pt-BR"/>
             </w:rPr>
           </w:pPr>
-          <w:hyperlink w:anchor="_Toc510549453" w:history="1">
+          <w:hyperlink w:anchor="_Toc510813683" w:history="1">
             <w:r>
               <w:rPr>
                 <w:rStyle w:val="Hyperlink"/>
@@ -754,7 +754,7 @@
                 <w:noProof/>
                 <w:webHidden/>
               </w:rPr>
-              <w:instrText xml:space="preserve"> PAGEREF _Toc510549453 \h </w:instrText>
+              <w:instrText xml:space="preserve"> PAGEREF _Toc510813683 \h </w:instrText>
             </w:r>
             <w:r>
               <w:rPr>
@@ -798,7 +798,7 @@
               <w:lang w:eastAsia="pt-BR"/>
             </w:rPr>
           </w:pPr>
-          <w:hyperlink w:anchor="_Toc510549454" w:history="1">
+          <w:hyperlink w:anchor="_Toc510813684" w:history="1">
             <w:r>
               <w:rPr>
                 <w:rStyle w:val="Hyperlink"/>
@@ -840,7 +840,7 @@
                 <w:noProof/>
                 <w:webHidden/>
               </w:rPr>
-              <w:instrText xml:space="preserve"> PAGEREF _Toc510549454 \h </w:instrText>
+              <w:instrText xml:space="preserve"> PAGEREF _Toc510813684 \h </w:instrText>
             </w:r>
             <w:r>
               <w:rPr>
@@ -884,7 +884,7 @@
               <w:lang w:eastAsia="pt-BR"/>
             </w:rPr>
           </w:pPr>
-          <w:hyperlink w:anchor="_Toc510549455" w:history="1">
+          <w:hyperlink w:anchor="_Toc510813685" w:history="1">
             <w:r>
               <w:rPr>
                 <w:rStyle w:val="Hyperlink"/>
@@ -926,7 +926,7 @@
                 <w:noProof/>
                 <w:webHidden/>
               </w:rPr>
-              <w:instrText xml:space="preserve"> PAGEREF _Toc510549455 \h </w:instrText>
+              <w:instrText xml:space="preserve"> PAGEREF _Toc510813685 \h </w:instrText>
             </w:r>
             <w:r>
               <w:rPr>
@@ -970,7 +970,7 @@
               <w:lang w:eastAsia="pt-BR"/>
             </w:rPr>
           </w:pPr>
-          <w:hyperlink w:anchor="_Toc510549456" w:history="1">
+          <w:hyperlink w:anchor="_Toc510813686" w:history="1">
             <w:r>
               <w:rPr>
                 <w:rStyle w:val="Hyperlink"/>
@@ -1012,7 +1012,7 @@
                 <w:noProof/>
                 <w:webHidden/>
               </w:rPr>
-              <w:instrText xml:space="preserve"> PAGEREF _Toc510549456 \h </w:instrText>
+              <w:instrText xml:space="preserve"> PAGEREF _Toc510813686 \h </w:instrText>
             </w:r>
             <w:r>
               <w:rPr>
@@ -1056,7 +1056,7 @@
               <w:lang w:eastAsia="pt-BR"/>
             </w:rPr>
           </w:pPr>
-          <w:hyperlink w:anchor="_Toc510549457" w:history="1">
+          <w:hyperlink w:anchor="_Toc510813687" w:history="1">
             <w:r>
               <w:rPr>
                 <w:rStyle w:val="Hyperlink"/>
@@ -1098,7 +1098,7 @@
                 <w:noProof/>
                 <w:webHidden/>
               </w:rPr>
-              <w:instrText xml:space="preserve"> PAGEREF _Toc510549457 \h </w:instrText>
+              <w:instrText xml:space="preserve"> PAGEREF _Toc510813687 \h </w:instrText>
             </w:r>
             <w:r>
               <w:rPr>
@@ -1142,7 +1142,7 @@
               <w:lang w:eastAsia="pt-BR"/>
             </w:rPr>
           </w:pPr>
-          <w:hyperlink w:anchor="_Toc510549458" w:history="1">
+          <w:hyperlink w:anchor="_Toc510813688" w:history="1">
             <w:r>
               <w:rPr>
                 <w:rStyle w:val="Hyperlink"/>
@@ -1184,7 +1184,7 @@
                 <w:noProof/>
                 <w:webHidden/>
               </w:rPr>
-              <w:instrText xml:space="preserve"> PAGEREF _Toc510549458 \h </w:instrText>
+              <w:instrText xml:space="preserve"> PAGEREF _Toc510813688 \h </w:instrText>
             </w:r>
             <w:r>
               <w:rPr>
@@ -1228,7 +1228,7 @@
               <w:lang w:eastAsia="pt-BR"/>
             </w:rPr>
           </w:pPr>
-          <w:hyperlink w:anchor="_Toc510549459" w:history="1">
+          <w:hyperlink w:anchor="_Toc510813689" w:history="1">
             <w:r>
               <w:rPr>
                 <w:rStyle w:val="Hyperlink"/>
@@ -1270,7 +1270,7 @@
                 <w:noProof/>
                 <w:webHidden/>
               </w:rPr>
-              <w:instrText xml:space="preserve"> PAGEREF _Toc510549459 \h </w:instrText>
+              <w:instrText xml:space="preserve"> PAGEREF _Toc510813689 \h </w:instrText>
             </w:r>
             <w:r>
               <w:rPr>
@@ -1314,7 +1314,7 @@
               <w:lang w:eastAsia="pt-BR"/>
             </w:rPr>
           </w:pPr>
-          <w:hyperlink w:anchor="_Toc510549460" w:history="1">
+          <w:hyperlink w:anchor="_Toc510813690" w:history="1">
             <w:r>
               <w:rPr>
                 <w:rStyle w:val="Hyperlink"/>
@@ -1356,7 +1356,7 @@
                 <w:noProof/>
                 <w:webHidden/>
               </w:rPr>
-              <w:instrText xml:space="preserve"> PAGEREF _Toc510549460 \h </w:instrText>
+              <w:instrText xml:space="preserve"> PAGEREF _Toc510813690 \h </w:instrText>
             </w:r>
             <w:r>
               <w:rPr>
@@ -1400,7 +1400,7 @@
               <w:lang w:eastAsia="pt-BR"/>
             </w:rPr>
           </w:pPr>
-          <w:hyperlink w:anchor="_Toc510549461" w:history="1">
+          <w:hyperlink w:anchor="_Toc510813691" w:history="1">
             <w:r>
               <w:rPr>
                 <w:rStyle w:val="Hyperlink"/>
@@ -1442,7 +1442,7 @@
                 <w:noProof/>
                 <w:webHidden/>
               </w:rPr>
-              <w:instrText xml:space="preserve"> PAGEREF _Toc510549461 \h </w:instrText>
+              <w:instrText xml:space="preserve"> PAGEREF _Toc510813691 \h </w:instrText>
             </w:r>
             <w:r>
               <w:rPr>
@@ -1486,7 +1486,7 @@
               <w:lang w:eastAsia="pt-BR"/>
             </w:rPr>
           </w:pPr>
-          <w:hyperlink w:anchor="_Toc510549462" w:history="1">
+          <w:hyperlink w:anchor="_Toc510813692" w:history="1">
             <w:r>
               <w:rPr>
                 <w:rStyle w:val="Hyperlink"/>
@@ -1528,7 +1528,7 @@
                 <w:noProof/>
                 <w:webHidden/>
               </w:rPr>
-              <w:instrText xml:space="preserve"> PAGEREF _Toc510549462 \h </w:instrText>
+              <w:instrText xml:space="preserve"> PAGEREF _Toc510813692 \h </w:instrText>
             </w:r>
             <w:r>
               <w:rPr>
@@ -1572,7 +1572,7 @@
               <w:lang w:eastAsia="pt-BR"/>
             </w:rPr>
           </w:pPr>
-          <w:hyperlink w:anchor="_Toc510549463" w:history="1">
+          <w:hyperlink w:anchor="_Toc510813693" w:history="1">
             <w:r>
               <w:rPr>
                 <w:rStyle w:val="Hyperlink"/>
@@ -1614,7 +1614,7 @@
                 <w:noProof/>
                 <w:webHidden/>
               </w:rPr>
-              <w:instrText xml:space="preserve"> PAGEREF _Toc510549463 \h </w:instrText>
+              <w:instrText xml:space="preserve"> PAGEREF _Toc510813693 \h </w:instrText>
             </w:r>
             <w:r>
               <w:rPr>
@@ -1658,7 +1658,7 @@
               <w:lang w:eastAsia="pt-BR"/>
             </w:rPr>
           </w:pPr>
-          <w:hyperlink w:anchor="_Toc510549464" w:history="1">
+          <w:hyperlink w:anchor="_Toc510813694" w:history="1">
             <w:r>
               <w:rPr>
                 <w:rStyle w:val="Hyperlink"/>
@@ -1700,7 +1700,7 @@
                 <w:noProof/>
                 <w:webHidden/>
               </w:rPr>
-              <w:instrText xml:space="preserve"> PAGEREF _Toc510549464 \h </w:instrText>
+              <w:instrText xml:space="preserve"> PAGEREF _Toc510813694 \h </w:instrText>
             </w:r>
             <w:r>
               <w:rPr>
@@ -1744,7 +1744,7 @@
               <w:lang w:eastAsia="pt-BR"/>
             </w:rPr>
           </w:pPr>
-          <w:hyperlink w:anchor="_Toc510549465" w:history="1">
+          <w:hyperlink w:anchor="_Toc510813695" w:history="1">
             <w:r>
               <w:rPr>
                 <w:rStyle w:val="Hyperlink"/>
@@ -1786,7 +1786,7 @@
                 <w:noProof/>
                 <w:webHidden/>
               </w:rPr>
-              <w:instrText xml:space="preserve"> PAGEREF _Toc510549465 \h </w:instrText>
+              <w:instrText xml:space="preserve"> PAGEREF _Toc510813695 \h </w:instrText>
             </w:r>
             <w:r>
               <w:rPr>
@@ -1806,7 +1806,7 @@
                 <w:noProof/>
                 <w:webHidden/>
               </w:rPr>
-              <w:t>8</w:t>
+              <w:t>7</w:t>
             </w:r>
             <w:r>
               <w:rPr>
@@ -1830,7 +1830,7 @@
               <w:lang w:eastAsia="pt-BR"/>
             </w:rPr>
           </w:pPr>
-          <w:hyperlink w:anchor="_Toc510549466" w:history="1">
+          <w:hyperlink w:anchor="_Toc510813696" w:history="1">
             <w:r>
               <w:rPr>
                 <w:rStyle w:val="Hyperlink"/>
@@ -1872,7 +1872,7 @@
                 <w:noProof/>
                 <w:webHidden/>
               </w:rPr>
-              <w:instrText xml:space="preserve"> PAGEREF _Toc510549466 \h </w:instrText>
+              <w:instrText xml:space="preserve"> PAGEREF _Toc510813696 \h </w:instrText>
             </w:r>
             <w:r>
               <w:rPr>
@@ -1892,7 +1892,7 @@
                 <w:noProof/>
                 <w:webHidden/>
               </w:rPr>
-              <w:t>8</w:t>
+              <w:t>7</w:t>
             </w:r>
             <w:r>
               <w:rPr>
@@ -1916,7 +1916,7 @@
               <w:lang w:eastAsia="pt-BR"/>
             </w:rPr>
           </w:pPr>
-          <w:hyperlink w:anchor="_Toc510549467" w:history="1">
+          <w:hyperlink w:anchor="_Toc510813697" w:history="1">
             <w:r>
               <w:rPr>
                 <w:rStyle w:val="Hyperlink"/>
@@ -1958,7 +1958,7 @@
                 <w:noProof/>
                 <w:webHidden/>
               </w:rPr>
-              <w:instrText xml:space="preserve"> PAGEREF _Toc510549467 \h </w:instrText>
+              <w:instrText xml:space="preserve"> PAGEREF _Toc510813697 \h </w:instrText>
             </w:r>
             <w:r>
               <w:rPr>
@@ -1978,7 +1978,7 @@
                 <w:noProof/>
                 <w:webHidden/>
               </w:rPr>
-              <w:t>9</w:t>
+              <w:t>8</w:t>
             </w:r>
             <w:r>
               <w:rPr>
@@ -2002,7 +2002,7 @@
               <w:lang w:eastAsia="pt-BR"/>
             </w:rPr>
           </w:pPr>
-          <w:hyperlink w:anchor="_Toc510549468" w:history="1">
+          <w:hyperlink w:anchor="_Toc510813698" w:history="1">
             <w:r>
               <w:rPr>
                 <w:rStyle w:val="Hyperlink"/>
@@ -2044,7 +2044,7 @@
                 <w:noProof/>
                 <w:webHidden/>
               </w:rPr>
-              <w:instrText xml:space="preserve"> PAGEREF _Toc510549468 \h </w:instrText>
+              <w:instrText xml:space="preserve"> PAGEREF _Toc510813698 \h </w:instrText>
             </w:r>
             <w:r>
               <w:rPr>
@@ -2088,7 +2088,7 @@
               <w:lang w:eastAsia="pt-BR"/>
             </w:rPr>
           </w:pPr>
-          <w:hyperlink w:anchor="_Toc510549469" w:history="1">
+          <w:hyperlink w:anchor="_Toc510813699" w:history="1">
             <w:r>
               <w:rPr>
                 <w:rStyle w:val="Hyperlink"/>
@@ -2130,7 +2130,7 @@
                 <w:noProof/>
                 <w:webHidden/>
               </w:rPr>
-              <w:instrText xml:space="preserve"> PAGEREF _Toc510549469 \h </w:instrText>
+              <w:instrText xml:space="preserve"> PAGEREF _Toc510813699 \h </w:instrText>
             </w:r>
             <w:r>
               <w:rPr>
@@ -2150,7 +2150,7 @@
                 <w:noProof/>
                 <w:webHidden/>
               </w:rPr>
-              <w:t>10</w:t>
+              <w:t>9</w:t>
             </w:r>
             <w:r>
               <w:rPr>
@@ -2174,7 +2174,7 @@
               <w:lang w:eastAsia="pt-BR"/>
             </w:rPr>
           </w:pPr>
-          <w:hyperlink w:anchor="_Toc510549470" w:history="1">
+          <w:hyperlink w:anchor="_Toc510813700" w:history="1">
             <w:r>
               <w:rPr>
                 <w:rStyle w:val="Hyperlink"/>
@@ -2216,7 +2216,7 @@
                 <w:noProof/>
                 <w:webHidden/>
               </w:rPr>
-              <w:instrText xml:space="preserve"> PAGEREF _Toc510549470 \h </w:instrText>
+              <w:instrText xml:space="preserve"> PAGEREF _Toc510813700 \h </w:instrText>
             </w:r>
             <w:r>
               <w:rPr>
@@ -2236,7 +2236,7 @@
                 <w:noProof/>
                 <w:webHidden/>
               </w:rPr>
-              <w:t>11</w:t>
+              <w:t>10</w:t>
             </w:r>
             <w:r>
               <w:rPr>
@@ -2260,7 +2260,7 @@
               <w:lang w:eastAsia="pt-BR"/>
             </w:rPr>
           </w:pPr>
-          <w:hyperlink w:anchor="_Toc510549471" w:history="1">
+          <w:hyperlink w:anchor="_Toc510813701" w:history="1">
             <w:r>
               <w:rPr>
                 <w:rStyle w:val="Hyperlink"/>
@@ -2302,7 +2302,7 @@
                 <w:noProof/>
                 <w:webHidden/>
               </w:rPr>
-              <w:instrText xml:space="preserve"> PAGEREF _Toc510549471 \h </w:instrText>
+              <w:instrText xml:space="preserve"> PAGEREF _Toc510813701 \h </w:instrText>
             </w:r>
             <w:r>
               <w:rPr>
@@ -2322,7 +2322,7 @@
                 <w:noProof/>
                 <w:webHidden/>
               </w:rPr>
-              <w:t>11</w:t>
+              <w:t>10</w:t>
             </w:r>
             <w:r>
               <w:rPr>
@@ -2346,7 +2346,7 @@
               <w:lang w:eastAsia="pt-BR"/>
             </w:rPr>
           </w:pPr>
-          <w:hyperlink w:anchor="_Toc510549472" w:history="1">
+          <w:hyperlink w:anchor="_Toc510813702" w:history="1">
             <w:r>
               <w:rPr>
                 <w:rStyle w:val="Hyperlink"/>
@@ -2388,7 +2388,7 @@
                 <w:noProof/>
                 <w:webHidden/>
               </w:rPr>
-              <w:instrText xml:space="preserve"> PAGEREF _Toc510549472 \h </w:instrText>
+              <w:instrText xml:space="preserve"> PAGEREF _Toc510813702 \h </w:instrText>
             </w:r>
             <w:r>
               <w:rPr>
@@ -2408,7 +2408,7 @@
                 <w:noProof/>
                 <w:webHidden/>
               </w:rPr>
-              <w:t>11</w:t>
+              <w:t>10</w:t>
             </w:r>
             <w:r>
               <w:rPr>
@@ -2432,7 +2432,7 @@
               <w:lang w:eastAsia="pt-BR"/>
             </w:rPr>
           </w:pPr>
-          <w:hyperlink w:anchor="_Toc510549473" w:history="1">
+          <w:hyperlink w:anchor="_Toc510813703" w:history="1">
             <w:r>
               <w:rPr>
                 <w:rStyle w:val="Hyperlink"/>
@@ -2474,7 +2474,7 @@
                 <w:noProof/>
                 <w:webHidden/>
               </w:rPr>
-              <w:instrText xml:space="preserve"> PAGEREF _Toc510549473 \h </w:instrText>
+              <w:instrText xml:space="preserve"> PAGEREF _Toc510813703 \h </w:instrText>
             </w:r>
             <w:r>
               <w:rPr>
@@ -2494,7 +2494,7 @@
                 <w:noProof/>
                 <w:webHidden/>
               </w:rPr>
-              <w:t>12</w:t>
+              <w:t>11</w:t>
             </w:r>
             <w:r>
               <w:rPr>
@@ -2518,7 +2518,7 @@
               <w:lang w:eastAsia="pt-BR"/>
             </w:rPr>
           </w:pPr>
-          <w:hyperlink w:anchor="_Toc510549474" w:history="1">
+          <w:hyperlink w:anchor="_Toc510813704" w:history="1">
             <w:r>
               <w:rPr>
                 <w:rStyle w:val="Hyperlink"/>
@@ -2560,7 +2560,7 @@
                 <w:noProof/>
                 <w:webHidden/>
               </w:rPr>
-              <w:instrText xml:space="preserve"> PAGEREF _Toc510549474 \h </w:instrText>
+              <w:instrText xml:space="preserve"> PAGEREF _Toc510813704 \h </w:instrText>
             </w:r>
             <w:r>
               <w:rPr>
@@ -2580,7 +2580,7 @@
                 <w:noProof/>
                 <w:webHidden/>
               </w:rPr>
-              <w:t>12</w:t>
+              <w:t>11</w:t>
             </w:r>
             <w:r>
               <w:rPr>
@@ -2604,7 +2604,7 @@
               <w:lang w:eastAsia="pt-BR"/>
             </w:rPr>
           </w:pPr>
-          <w:hyperlink w:anchor="_Toc510549475" w:history="1">
+          <w:hyperlink w:anchor="_Toc510813705" w:history="1">
             <w:r>
               <w:rPr>
                 <w:rStyle w:val="Hyperlink"/>
@@ -2646,7 +2646,7 @@
                 <w:noProof/>
                 <w:webHidden/>
               </w:rPr>
-              <w:instrText xml:space="preserve"> PAGEREF _Toc510549475 \h </w:instrText>
+              <w:instrText xml:space="preserve"> PAGEREF _Toc510813705 \h </w:instrText>
             </w:r>
             <w:r>
               <w:rPr>
@@ -2690,7 +2690,7 @@
               <w:lang w:eastAsia="pt-BR"/>
             </w:rPr>
           </w:pPr>
-          <w:hyperlink w:anchor="_Toc510549476" w:history="1">
+          <w:hyperlink w:anchor="_Toc510813706" w:history="1">
             <w:r>
               <w:rPr>
                 <w:rStyle w:val="Hyperlink"/>
@@ -2732,7 +2732,7 @@
                 <w:noProof/>
                 <w:webHidden/>
               </w:rPr>
-              <w:instrText xml:space="preserve"> PAGEREF _Toc510549476 \h </w:instrText>
+              <w:instrText xml:space="preserve"> PAGEREF _Toc510813706 \h </w:instrText>
             </w:r>
             <w:r>
               <w:rPr>
@@ -2776,7 +2776,7 @@
               <w:lang w:eastAsia="pt-BR"/>
             </w:rPr>
           </w:pPr>
-          <w:hyperlink w:anchor="_Toc510549477" w:history="1">
+          <w:hyperlink w:anchor="_Toc510813707" w:history="1">
             <w:r>
               <w:rPr>
                 <w:rStyle w:val="Hyperlink"/>
@@ -2818,7 +2818,7 @@
                 <w:noProof/>
                 <w:webHidden/>
               </w:rPr>
-              <w:instrText xml:space="preserve"> PAGEREF _Toc510549477 \h </w:instrText>
+              <w:instrText xml:space="preserve"> PAGEREF _Toc510813707 \h </w:instrText>
             </w:r>
             <w:r>
               <w:rPr>
@@ -2862,7 +2862,7 @@
               <w:lang w:eastAsia="pt-BR"/>
             </w:rPr>
           </w:pPr>
-          <w:hyperlink w:anchor="_Toc510549478" w:history="1">
+          <w:hyperlink w:anchor="_Toc510813708" w:history="1">
             <w:r>
               <w:rPr>
                 <w:rStyle w:val="Hyperlink"/>
@@ -2904,7 +2904,7 @@
                 <w:noProof/>
                 <w:webHidden/>
               </w:rPr>
-              <w:instrText xml:space="preserve"> PAGEREF _Toc510549478 \h </w:instrText>
+              <w:instrText xml:space="preserve"> PAGEREF _Toc510813708 \h </w:instrText>
             </w:r>
             <w:r>
               <w:rPr>
@@ -2948,7 +2948,7 @@
               <w:lang w:eastAsia="pt-BR"/>
             </w:rPr>
           </w:pPr>
-          <w:hyperlink w:anchor="_Toc510549479" w:history="1">
+          <w:hyperlink w:anchor="_Toc510813709" w:history="1">
             <w:r>
               <w:rPr>
                 <w:rStyle w:val="Hyperlink"/>
@@ -2990,7 +2990,7 @@
                 <w:noProof/>
                 <w:webHidden/>
               </w:rPr>
-              <w:instrText xml:space="preserve"> PAGEREF _Toc510549479 \h </w:instrText>
+              <w:instrText xml:space="preserve"> PAGEREF _Toc510813709 \h </w:instrText>
             </w:r>
             <w:r>
               <w:rPr>
@@ -3010,7 +3010,7 @@
                 <w:noProof/>
                 <w:webHidden/>
               </w:rPr>
-              <w:t>24</w:t>
+              <w:t>28</w:t>
             </w:r>
             <w:r>
               <w:rPr>
@@ -3034,7 +3034,7 @@
               <w:lang w:eastAsia="pt-BR"/>
             </w:rPr>
           </w:pPr>
-          <w:hyperlink w:anchor="_Toc510549480" w:history="1">
+          <w:hyperlink w:anchor="_Toc510813710" w:history="1">
             <w:r>
               <w:rPr>
                 <w:rStyle w:val="Hyperlink"/>
@@ -3076,7 +3076,7 @@
                 <w:noProof/>
                 <w:webHidden/>
               </w:rPr>
-              <w:instrText xml:space="preserve"> PAGEREF _Toc510549480 \h </w:instrText>
+              <w:instrText xml:space="preserve"> PAGEREF _Toc510813710 \h </w:instrText>
             </w:r>
             <w:r>
               <w:rPr>
@@ -3096,7 +3096,7 @@
                 <w:noProof/>
                 <w:webHidden/>
               </w:rPr>
-              <w:t>24</w:t>
+              <w:t>29</w:t>
             </w:r>
             <w:r>
               <w:rPr>
@@ -3142,7 +3142,7 @@
           <w:numId w:val="2"/>
         </w:numPr>
       </w:pPr>
-      <w:bookmarkStart w:id="1" w:name="_Toc510549452"/>
+      <w:bookmarkStart w:id="1" w:name="_Toc510813682"/>
       <w:r>
         <w:lastRenderedPageBreak/>
         <w:t>Introdução</w:t>
@@ -3157,7 +3157,7 @@
           <w:numId w:val="2"/>
         </w:numPr>
       </w:pPr>
-      <w:bookmarkStart w:id="2" w:name="_Toc510549453"/>
+      <w:bookmarkStart w:id="2" w:name="_Toc510813683"/>
       <w:r>
         <w:t>Propósito</w:t>
       </w:r>
@@ -3186,7 +3186,7 @@
           <w:numId w:val="2"/>
         </w:numPr>
       </w:pPr>
-      <w:bookmarkStart w:id="3" w:name="_Toc510549454"/>
+      <w:bookmarkStart w:id="3" w:name="_Toc510813684"/>
       <w:r>
         <w:t>Escopo</w:t>
       </w:r>
@@ -3224,7 +3224,7 @@
           <w:numId w:val="2"/>
         </w:numPr>
       </w:pPr>
-      <w:bookmarkStart w:id="4" w:name="_Toc510549455"/>
+      <w:bookmarkStart w:id="4" w:name="_Toc510813685"/>
       <w:r>
         <w:t>Público-alvo</w:t>
       </w:r>
@@ -3246,7 +3246,7 @@
           <w:numId w:val="2"/>
         </w:numPr>
       </w:pPr>
-      <w:bookmarkStart w:id="5" w:name="_Toc510549456"/>
+      <w:bookmarkStart w:id="5" w:name="_Toc510813686"/>
       <w:r>
         <w:t>Definições, Acrônimos e Abreviações</w:t>
       </w:r>
@@ -3595,7 +3595,7 @@
           <w:numId w:val="2"/>
         </w:numPr>
       </w:pPr>
-      <w:bookmarkStart w:id="8" w:name="_Toc510549457"/>
+      <w:bookmarkStart w:id="8" w:name="_Toc510813687"/>
       <w:r>
         <w:t>Referências</w:t>
       </w:r>
@@ -3614,7 +3614,7 @@
           <w:numId w:val="2"/>
         </w:numPr>
       </w:pPr>
-      <w:bookmarkStart w:id="9" w:name="_Toc510549458"/>
+      <w:bookmarkStart w:id="9" w:name="_Toc510813688"/>
       <w:r>
         <w:t>Identificação e Localização do Documento</w:t>
       </w:r>
@@ -3639,7 +3639,7 @@
           <w:numId w:val="2"/>
         </w:numPr>
       </w:pPr>
-      <w:bookmarkStart w:id="10" w:name="_Toc510549459"/>
+      <w:bookmarkStart w:id="10" w:name="_Toc510813689"/>
       <w:r>
         <w:t>Organização do Documento</w:t>
       </w:r>
@@ -3686,7 +3686,7 @@
           <w:numId w:val="2"/>
         </w:numPr>
       </w:pPr>
-      <w:bookmarkStart w:id="11" w:name="_Toc510549460"/>
+      <w:bookmarkStart w:id="11" w:name="_Toc510813690"/>
       <w:r>
         <w:lastRenderedPageBreak/>
         <w:t>Visão Geral do Sistema</w:t>
@@ -3701,7 +3701,7 @@
           <w:numId w:val="2"/>
         </w:numPr>
       </w:pPr>
-      <w:bookmarkStart w:id="12" w:name="_Toc510549461"/>
+      <w:bookmarkStart w:id="12" w:name="_Toc510813691"/>
       <w:r>
         <w:t>Classes e Características dos Usuários</w:t>
       </w:r>
@@ -3836,7 +3836,7 @@
           <w:numId w:val="2"/>
         </w:numPr>
       </w:pPr>
-      <w:bookmarkStart w:id="13" w:name="_Toc510549462"/>
+      <w:bookmarkStart w:id="13" w:name="_Toc510813692"/>
       <w:r>
         <w:t>Premissas</w:t>
       </w:r>
@@ -3855,7 +3855,7 @@
           <w:numId w:val="2"/>
         </w:numPr>
       </w:pPr>
-      <w:bookmarkStart w:id="14" w:name="_Toc510549463"/>
+      <w:bookmarkStart w:id="14" w:name="_Toc510813693"/>
       <w:r>
         <w:t>Restrições</w:t>
       </w:r>
@@ -3874,7 +3874,7 @@
           <w:numId w:val="2"/>
         </w:numPr>
       </w:pPr>
-      <w:bookmarkStart w:id="15" w:name="_Toc510549464"/>
+      <w:bookmarkStart w:id="15" w:name="_Toc510813694"/>
       <w:r>
         <w:t>Requisitos Funcionais</w:t>
       </w:r>
@@ -6918,7 +6918,7 @@
           <w:numId w:val="2"/>
         </w:numPr>
       </w:pPr>
-      <w:bookmarkStart w:id="16" w:name="_Toc510549465"/>
+      <w:bookmarkStart w:id="16" w:name="_Toc510813695"/>
       <w:r>
         <w:t>Requisitos Não-Funcionais</w:t>
       </w:r>
@@ -6932,7 +6932,7 @@
           <w:numId w:val="2"/>
         </w:numPr>
       </w:pPr>
-      <w:bookmarkStart w:id="17" w:name="_Toc510549466"/>
+      <w:bookmarkStart w:id="17" w:name="_Toc510813696"/>
       <w:r>
         <w:t>Usabilidade</w:t>
       </w:r>
@@ -8088,7 +8088,7 @@
           <w:numId w:val="2"/>
         </w:numPr>
       </w:pPr>
-      <w:bookmarkStart w:id="18" w:name="_Toc510549467"/>
+      <w:bookmarkStart w:id="18" w:name="_Toc510813697"/>
       <w:r>
         <w:t>Confiabilidade</w:t>
       </w:r>
@@ -8951,7 +8951,7 @@
           <w:numId w:val="2"/>
         </w:numPr>
       </w:pPr>
-      <w:bookmarkStart w:id="19" w:name="_Toc510549468"/>
+      <w:bookmarkStart w:id="19" w:name="_Toc510813698"/>
       <w:r>
         <w:t>D</w:t>
       </w:r>
@@ -9530,7 +9530,7 @@
           <w:numId w:val="2"/>
         </w:numPr>
       </w:pPr>
-      <w:bookmarkStart w:id="20" w:name="_Toc510549469"/>
+      <w:bookmarkStart w:id="20" w:name="_Toc510813699"/>
       <w:r>
         <w:t>Segurança</w:t>
       </w:r>
@@ -10950,7 +10950,7 @@
           <w:numId w:val="2"/>
         </w:numPr>
       </w:pPr>
-      <w:bookmarkStart w:id="21" w:name="_Toc510549470"/>
+      <w:bookmarkStart w:id="21" w:name="_Toc510813700"/>
       <w:r>
         <w:t>Acessibilidade</w:t>
       </w:r>
@@ -11237,7 +11237,7 @@
           <w:numId w:val="2"/>
         </w:numPr>
       </w:pPr>
-      <w:bookmarkStart w:id="22" w:name="_Toc510549471"/>
+      <w:bookmarkStart w:id="22" w:name="_Toc510813701"/>
       <w:r>
         <w:t>Requisitos de Interface</w:t>
       </w:r>
@@ -11251,7 +11251,7 @@
           <w:numId w:val="2"/>
         </w:numPr>
       </w:pPr>
-      <w:bookmarkStart w:id="23" w:name="_Toc510549472"/>
+      <w:bookmarkStart w:id="23" w:name="_Toc510813702"/>
       <w:r>
         <w:t>Interface com Usuário</w:t>
       </w:r>
@@ -12121,7 +12121,7 @@
           <w:numId w:val="2"/>
         </w:numPr>
       </w:pPr>
-      <w:bookmarkStart w:id="24" w:name="_Toc510549473"/>
+      <w:bookmarkStart w:id="24" w:name="_Toc510813703"/>
       <w:r>
         <w:t xml:space="preserve">Interface de </w:t>
       </w:r>
@@ -12426,7 +12426,7 @@
         </w:numPr>
       </w:pPr>
       <w:bookmarkStart w:id="25" w:name="_Toc510548794"/>
-      <w:bookmarkStart w:id="26" w:name="_Toc510549474"/>
+      <w:bookmarkStart w:id="26" w:name="_Toc510813704"/>
       <w:bookmarkEnd w:id="25"/>
       <w:r>
         <w:t>Informações para Suporte</w:t>
@@ -12446,7 +12446,7 @@
           <w:numId w:val="2"/>
         </w:numPr>
       </w:pPr>
-      <w:bookmarkStart w:id="27" w:name="_Toc510549475"/>
+      <w:bookmarkStart w:id="27" w:name="_Toc510813705"/>
       <w:r>
         <w:lastRenderedPageBreak/>
         <w:t>Casos de Uso</w:t>
@@ -12509,7 +12509,7 @@
           <w:numId w:val="2"/>
         </w:numPr>
       </w:pPr>
-      <w:bookmarkStart w:id="28" w:name="_Toc510549476"/>
+      <w:bookmarkStart w:id="28" w:name="_Toc510813706"/>
       <w:r>
         <w:t>Atores</w:t>
       </w:r>
@@ -12571,7 +12571,7 @@
           <w:numId w:val="2"/>
         </w:numPr>
       </w:pPr>
-      <w:bookmarkStart w:id="29" w:name="_Toc510549477"/>
+      <w:bookmarkStart w:id="29" w:name="_Toc510813707"/>
       <w:r>
         <w:t>Lista de Casos de Uso</w:t>
       </w:r>
@@ -13526,7 +13526,7 @@
           <w:numId w:val="2"/>
         </w:numPr>
       </w:pPr>
-      <w:bookmarkStart w:id="30" w:name="_Toc510549478"/>
+      <w:bookmarkStart w:id="30" w:name="_Toc510813708"/>
       <w:r>
         <w:t>Descrição de Casos de Uso</w:t>
       </w:r>
@@ -18485,6 +18485,11 @@
             <w:pPr>
               <w:cnfStyle w:val="000000100000" w:firstRow="0" w:lastRow="0" w:firstColumn="0" w:lastColumn="0" w:oddVBand="0" w:evenVBand="0" w:oddHBand="1" w:evenHBand="0" w:firstRowFirstColumn="0" w:firstRowLastColumn="0" w:lastRowFirstColumn="0" w:lastRowLastColumn="0"/>
             </w:pPr>
+            <w:r>
+              <w:t>Todos</w:t>
+            </w:r>
+            <w:bookmarkStart w:id="31" w:name="_GoBack"/>
+            <w:bookmarkEnd w:id="31"/>
           </w:p>
         </w:tc>
       </w:tr>
@@ -20618,6 +20623,9 @@
             <w:pPr>
               <w:cnfStyle w:val="000000100000" w:firstRow="0" w:lastRow="0" w:firstColumn="0" w:lastColumn="0" w:oddVBand="0" w:evenVBand="0" w:oddHBand="1" w:evenHBand="0" w:firstRowFirstColumn="0" w:firstRowLastColumn="0" w:lastRowFirstColumn="0" w:lastRowLastColumn="0"/>
             </w:pPr>
+            <w:r>
+              <w:t>RF008</w:t>
+            </w:r>
           </w:p>
         </w:tc>
       </w:tr>
@@ -24121,7 +24129,6 @@
             <w:r>
               <w:t xml:space="preserve">Após a confirmação o sistema realiza a exclusão e exibe a mensagem </w:t>
             </w:r>
-            <w:bookmarkStart w:id="31" w:name="_GoBack"/>
             <w:r>
               <w:rPr>
                 <w:b/>
@@ -24129,7 +24136,6 @@
               </w:rPr>
               <w:t>MSG036</w:t>
             </w:r>
-            <w:bookmarkEnd w:id="31"/>
           </w:p>
         </w:tc>
       </w:tr>
@@ -24247,7 +24253,7 @@
           <w:numId w:val="2"/>
         </w:numPr>
       </w:pPr>
-      <w:bookmarkStart w:id="32" w:name="_Toc510549479"/>
+      <w:bookmarkStart w:id="32" w:name="_Toc510813709"/>
       <w:r>
         <w:t>Mensagens de sistema</w:t>
       </w:r>
@@ -25293,7 +25299,7 @@
           <w:numId w:val="2"/>
         </w:numPr>
       </w:pPr>
-      <w:bookmarkStart w:id="33" w:name="_Toc510549480"/>
+      <w:bookmarkStart w:id="33" w:name="_Toc510813710"/>
       <w:r>
         <w:t>Mapeamento de Requisitos com Casos de Uso</w:t>
       </w:r>
@@ -25506,7 +25512,7 @@
                                     <w:noProof/>
                                     <w:color w:val="8C8C8C" w:themeColor="background1" w:themeShade="8C"/>
                                   </w:rPr>
-                                  <w:t>27</w:t>
+                                  <w:t>7</w:t>
                                 </w:r>
                                 <w:r>
                                   <w:rPr>
@@ -25643,7 +25649,7 @@
                               <w:noProof/>
                               <w:color w:val="8C8C8C" w:themeColor="background1" w:themeShade="8C"/>
                             </w:rPr>
-                            <w:t>27</w:t>
+                            <w:t>7</w:t>
                           </w:r>
                           <w:r>
                             <w:rPr>
@@ -30482,7 +30488,7 @@
 </file>
 
 <file path=customXml/itemProps1.xml><?xml version="1.0" encoding="utf-8"?>
-<ds:datastoreItem xmlns:ds="http://schemas.openxmlformats.org/officeDocument/2006/customXml" ds:itemID="{F1AFA6E5-A3F5-4701-9F05-51C077459C19}">
+<ds:datastoreItem xmlns:ds="http://schemas.openxmlformats.org/officeDocument/2006/customXml" ds:itemID="{D9A9752A-32DB-4272-B9D1-E1C05E1ED472}">
   <ds:schemaRefs>
     <ds:schemaRef ds:uri="http://schemas.openxmlformats.org/officeDocument/2006/bibliography"/>
   </ds:schemaRefs>

</xml_diff>